<commit_message>
Content and presentation are updated.
</commit_message>
<xml_diff>
--- a/Course Content.docx
+++ b/Course Content.docx
@@ -18,7 +18,25 @@
           <w:szCs w:val="32"/>
           <w:lang w:val="en-US"/>
         </w:rPr>
-        <w:t>Part 1. Applied Statistics</w:t>
+        <w:t xml:space="preserve">Part 1. </w:t>
+      </w:r>
+      <w:r>
+        <w:rPr>
+          <w:b/>
+          <w:sz w:val="32"/>
+          <w:szCs w:val="32"/>
+          <w:lang w:val="en-US"/>
+        </w:rPr>
+        <w:t xml:space="preserve">Descriptive </w:t>
+      </w:r>
+      <w:r>
+        <w:rPr>
+          <w:b/>
+          <w:sz w:val="32"/>
+          <w:szCs w:val="32"/>
+          <w:lang w:val="en-US"/>
+        </w:rPr>
+        <w:t>Statistics</w:t>
       </w:r>
     </w:p>
     <w:p>
@@ -299,6 +317,8 @@
         </w:rPr>
         <w:t>Geometric Mean (GM)</w:t>
       </w:r>
+      <w:bookmarkStart w:id="0" w:name="_GoBack"/>
+      <w:bookmarkEnd w:id="0"/>
     </w:p>
     <w:p>
       <w:pPr>
@@ -750,10 +770,6 @@
     <w:p>
       <w:pPr>
         <w:pStyle w:val="a3"/>
-        <w:numPr>
-          <w:ilvl w:val="0"/>
-          <w:numId w:val="1"/>
-        </w:numPr>
         <w:rPr>
           <w:b/>
           <w:color w:val="000000" w:themeColor="text1"/>
@@ -894,68 +910,1358 @@
         <w:rPr>
           <w:lang w:val="en-US"/>
         </w:rPr>
-        <w:t>Sample</w:t>
-      </w:r>
-      <w:bookmarkStart w:id="0" w:name="_GoBack"/>
-      <w:bookmarkEnd w:id="0"/>
-    </w:p>
-    <w:p>
-      <w:pPr>
-        <w:rPr>
-          <w:b/>
-          <w:lang w:val="en-US"/>
-        </w:rPr>
-      </w:pPr>
-    </w:p>
-    <w:p>
-      <w:pPr>
-        <w:rPr>
-          <w:b/>
-          <w:lang w:val="en-US"/>
-        </w:rPr>
-      </w:pPr>
-    </w:p>
-    <w:p>
-      <w:pPr>
-        <w:ind w:left="709"/>
-        <w:rPr>
-          <w:lang w:val="en-US"/>
-        </w:rPr>
-      </w:pPr>
-    </w:p>
-    <w:p>
-      <w:pPr>
-        <w:ind w:left="709"/>
-        <w:rPr>
-          <w:lang w:val="en-US"/>
-        </w:rPr>
-      </w:pPr>
-    </w:p>
-    <w:p>
-      <w:pPr>
-        <w:rPr>
-          <w:color w:val="000000" w:themeColor="text1"/>
-          <w:lang w:val="en-US"/>
-        </w:rPr>
-      </w:pPr>
-    </w:p>
-    <w:p>
-      <w:pPr>
-        <w:pStyle w:val="a3"/>
-        <w:ind w:left="1080"/>
-        <w:rPr>
-          <w:lang w:val="en-US"/>
-        </w:rPr>
-      </w:pPr>
-    </w:p>
-    <w:p>
-      <w:pPr>
+        <w:t>Main features of distributions:</w:t>
+      </w:r>
+    </w:p>
+    <w:p>
+      <w:pPr>
+        <w:pStyle w:val="a3"/>
+        <w:numPr>
+          <w:ilvl w:val="2"/>
+          <w:numId w:val="3"/>
+        </w:numPr>
+        <w:rPr>
+          <w:lang w:val="en-US"/>
+        </w:rPr>
+      </w:pPr>
+      <w:r>
+        <w:rPr>
+          <w:lang w:val="en-US"/>
+        </w:rPr>
+        <w:t>Stationary process</w:t>
+      </w:r>
+    </w:p>
+    <w:p>
+      <w:pPr>
+        <w:pStyle w:val="a3"/>
+        <w:numPr>
+          <w:ilvl w:val="2"/>
+          <w:numId w:val="3"/>
+        </w:numPr>
+        <w:rPr>
+          <w:lang w:val="en-US"/>
+        </w:rPr>
+      </w:pPr>
+      <w:r>
+        <w:rPr>
+          <w:lang w:val="en-US"/>
+        </w:rPr>
+        <w:t>Stability</w:t>
+      </w:r>
+    </w:p>
+    <w:p>
+      <w:pPr>
+        <w:pStyle w:val="a3"/>
+        <w:numPr>
+          <w:ilvl w:val="2"/>
+          <w:numId w:val="3"/>
+        </w:numPr>
+        <w:rPr>
+          <w:lang w:val="en-US"/>
+        </w:rPr>
+      </w:pPr>
+      <w:r>
+        <w:rPr>
+          <w:lang w:val="en-US"/>
+        </w:rPr>
+        <w:t>Limited variance</w:t>
+      </w:r>
+    </w:p>
+    <w:p>
+      <w:pPr>
+        <w:rPr>
+          <w:lang w:val="en-US"/>
+        </w:rPr>
+      </w:pPr>
+    </w:p>
+    <w:p>
+      <w:pPr>
+        <w:pStyle w:val="a3"/>
+        <w:numPr>
+          <w:ilvl w:val="0"/>
+          <w:numId w:val="3"/>
+        </w:numPr>
+        <w:rPr>
+          <w:b/>
+          <w:lang w:val="en-US"/>
+        </w:rPr>
+      </w:pPr>
+      <w:r>
+        <w:rPr>
+          <w:b/>
+          <w:lang w:val="en-US"/>
+        </w:rPr>
+        <w:lastRenderedPageBreak/>
+        <w:t>Expected value and variance</w:t>
+      </w:r>
+    </w:p>
+    <w:p>
+      <w:pPr>
+        <w:pStyle w:val="a3"/>
+        <w:rPr>
+          <w:b/>
+          <w:lang w:val="en-US"/>
+        </w:rPr>
+      </w:pPr>
+    </w:p>
+    <w:p>
+      <w:pPr>
+        <w:pStyle w:val="a3"/>
+        <w:numPr>
+          <w:ilvl w:val="0"/>
+          <w:numId w:val="3"/>
+        </w:numPr>
+        <w:rPr>
+          <w:b/>
+          <w:lang w:val="en-US"/>
+        </w:rPr>
+      </w:pPr>
+      <w:r>
+        <w:rPr>
+          <w:b/>
+          <w:lang w:val="en-US"/>
+        </w:rPr>
+        <w:t>Distributions:</w:t>
+      </w:r>
+    </w:p>
+    <w:p>
+      <w:pPr>
+        <w:pStyle w:val="a3"/>
+        <w:numPr>
+          <w:ilvl w:val="1"/>
+          <w:numId w:val="3"/>
+        </w:numPr>
         <w:rPr>
           <w:i/>
           <w:u w:val="single"/>
           <w:lang w:val="en-US"/>
         </w:rPr>
       </w:pPr>
+      <w:r>
+        <w:rPr>
+          <w:i/>
+          <w:u w:val="single"/>
+          <w:lang w:val="en-US"/>
+        </w:rPr>
+        <w:t>Normal distribution</w:t>
+      </w:r>
+    </w:p>
+    <w:p>
+      <w:pPr>
+        <w:pStyle w:val="a3"/>
+        <w:numPr>
+          <w:ilvl w:val="2"/>
+          <w:numId w:val="5"/>
+        </w:numPr>
+        <w:rPr>
+          <w:lang w:val="en-US"/>
+        </w:rPr>
+      </w:pPr>
+      <w:r>
+        <w:rPr>
+          <w:lang w:val="en-US"/>
+        </w:rPr>
+        <w:t>Major parameters (arithmetic m</w:t>
+      </w:r>
+      <w:r>
+        <w:rPr>
+          <w:lang w:val="en-US"/>
+        </w:rPr>
+        <w:t>ean</w:t>
+      </w:r>
+      <w:r>
+        <w:rPr>
+          <w:lang w:val="en-US"/>
+        </w:rPr>
+        <w:t xml:space="preserve"> (</w:t>
+      </w:r>
+      <w:r>
+        <w:rPr>
+          <w:lang w:val="en-US"/>
+        </w:rPr>
+        <w:t>µ</w:t>
+      </w:r>
+      <w:r>
+        <w:rPr>
+          <w:lang w:val="en-US"/>
+        </w:rPr>
+        <w:t>), standard deviation (</w:t>
+      </w:r>
+      <w:r>
+        <w:rPr>
+          <w:lang w:val="en-US"/>
+        </w:rPr>
+        <w:t>σ</w:t>
+      </w:r>
+      <w:r>
+        <w:rPr>
+          <w:lang w:val="en-US"/>
+        </w:rPr>
+        <w:t>) )</w:t>
+      </w:r>
+    </w:p>
+    <w:p>
+      <w:pPr>
+        <w:pStyle w:val="a3"/>
+        <w:numPr>
+          <w:ilvl w:val="2"/>
+          <w:numId w:val="5"/>
+        </w:numPr>
+        <w:rPr>
+          <w:lang w:val="en-US"/>
+        </w:rPr>
+      </w:pPr>
+      <w:r>
+        <w:rPr>
+          <w:lang w:val="en-US"/>
+        </w:rPr>
+        <w:t>C</w:t>
+      </w:r>
+      <w:r>
+        <w:rPr>
+          <w:lang w:val="en-US"/>
+        </w:rPr>
+        <w:t>entral limit theorem (CLT)</w:t>
+      </w:r>
+    </w:p>
+    <w:p>
+      <w:pPr>
+        <w:pStyle w:val="a3"/>
+        <w:numPr>
+          <w:ilvl w:val="2"/>
+          <w:numId w:val="5"/>
+        </w:numPr>
+        <w:rPr>
+          <w:lang w:val="en-US"/>
+        </w:rPr>
+      </w:pPr>
+      <w:r>
+        <w:rPr>
+          <w:lang w:val="en-US"/>
+        </w:rPr>
+        <w:t>Three-sigma rule</w:t>
+      </w:r>
+    </w:p>
+    <w:p>
+      <w:pPr>
+        <w:pStyle w:val="a3"/>
+        <w:numPr>
+          <w:ilvl w:val="2"/>
+          <w:numId w:val="5"/>
+        </w:numPr>
+        <w:rPr>
+          <w:lang w:val="en-US"/>
+        </w:rPr>
+      </w:pPr>
+      <w:r>
+        <w:rPr>
+          <w:lang w:val="en-US"/>
+        </w:rPr>
+        <w:t>Measures of estimation of actual/theoretical and normal distributions (skewness, kurtosis)</w:t>
+      </w:r>
+    </w:p>
+    <w:p>
+      <w:pPr>
+        <w:pStyle w:val="a3"/>
+        <w:numPr>
+          <w:ilvl w:val="2"/>
+          <w:numId w:val="5"/>
+        </w:numPr>
+        <w:rPr>
+          <w:i/>
+          <w:lang w:val="en-US"/>
+        </w:rPr>
+      </w:pPr>
+      <w:hyperlink r:id="rId7" w:tooltip="Standard normal deviate" w:history="1">
+        <w:r>
+          <w:rPr>
+            <w:lang w:val="en-US"/>
+          </w:rPr>
+          <w:t>S</w:t>
+        </w:r>
+        <w:r>
+          <w:rPr>
+            <w:lang w:val="en-US"/>
+          </w:rPr>
+          <w:t>tandard normal deviate</w:t>
+        </w:r>
+      </w:hyperlink>
+    </w:p>
+    <w:p>
+      <w:pPr>
+        <w:pStyle w:val="a3"/>
+        <w:numPr>
+          <w:ilvl w:val="1"/>
+          <w:numId w:val="3"/>
+        </w:numPr>
+        <w:rPr>
+          <w:i/>
+          <w:u w:val="single"/>
+          <w:lang w:val="en-US"/>
+        </w:rPr>
+      </w:pPr>
+      <w:r>
+        <w:rPr>
+          <w:i/>
+          <w:u w:val="single"/>
+          <w:lang w:val="en-US"/>
+        </w:rPr>
+        <w:t>Other distributions:</w:t>
+      </w:r>
+      <w:r>
+        <w:rPr>
+          <w:lang w:val="en-US"/>
+        </w:rPr>
+        <w:t xml:space="preserve"> (</w:t>
+      </w:r>
+      <w:hyperlink r:id="rId8" w:history="1">
+        <w:r>
+          <w:rPr>
+            <w:lang w:val="en-US"/>
+          </w:rPr>
+          <w:t>https://www.analyticsvidhya.com/blog/2017/09/6-probability-distributions-data-science/</w:t>
+        </w:r>
+      </w:hyperlink>
+      <w:r>
+        <w:rPr>
+          <w:lang w:val="en-US"/>
+        </w:rPr>
+        <w:t>)</w:t>
+      </w:r>
+    </w:p>
+    <w:p>
+      <w:pPr>
+        <w:pStyle w:val="a3"/>
+        <w:numPr>
+          <w:ilvl w:val="2"/>
+          <w:numId w:val="8"/>
+        </w:numPr>
+        <w:ind w:left="1890"/>
+        <w:rPr>
+          <w:lang w:val="en-US"/>
+        </w:rPr>
+      </w:pPr>
+      <w:r>
+        <w:rPr>
+          <w:lang w:val="en-US"/>
+        </w:rPr>
+        <w:t>Exponential Distribution</w:t>
+      </w:r>
+    </w:p>
+    <w:p>
+      <w:pPr>
+        <w:pStyle w:val="a3"/>
+        <w:numPr>
+          <w:ilvl w:val="2"/>
+          <w:numId w:val="8"/>
+        </w:numPr>
+        <w:ind w:left="1890"/>
+        <w:rPr>
+          <w:lang w:val="en-US"/>
+        </w:rPr>
+      </w:pPr>
+      <w:r>
+        <w:rPr>
+          <w:lang w:val="en-US"/>
+        </w:rPr>
+        <w:t>Poisson Distribution</w:t>
+      </w:r>
+    </w:p>
+    <w:p>
+      <w:pPr>
+        <w:pStyle w:val="a3"/>
+        <w:numPr>
+          <w:ilvl w:val="2"/>
+          <w:numId w:val="8"/>
+        </w:numPr>
+        <w:ind w:left="1890"/>
+        <w:rPr>
+          <w:lang w:val="en-US"/>
+        </w:rPr>
+      </w:pPr>
+      <w:r>
+        <w:rPr>
+          <w:lang w:val="en-US"/>
+        </w:rPr>
+        <w:t>Binomial Distribution</w:t>
+      </w:r>
+    </w:p>
+    <w:p>
+      <w:pPr>
+        <w:pStyle w:val="a3"/>
+        <w:numPr>
+          <w:ilvl w:val="2"/>
+          <w:numId w:val="8"/>
+        </w:numPr>
+        <w:ind w:left="1890"/>
+        <w:rPr>
+          <w:lang w:val="en-US"/>
+        </w:rPr>
+      </w:pPr>
+      <w:proofErr w:type="spellStart"/>
+      <w:r>
+        <w:t>Log-normal</w:t>
+      </w:r>
+      <w:proofErr w:type="spellEnd"/>
+      <w:r>
+        <w:t xml:space="preserve"> </w:t>
+      </w:r>
+      <w:proofErr w:type="spellStart"/>
+      <w:r>
+        <w:t>distributio</w:t>
+      </w:r>
+      <w:proofErr w:type="spellEnd"/>
+      <w:r>
+        <w:rPr>
+          <w:lang w:val="en-US"/>
+        </w:rPr>
+        <w:t>n</w:t>
+      </w:r>
+    </w:p>
+    <w:p>
+      <w:pPr>
+        <w:pStyle w:val="a3"/>
+        <w:ind w:left="2520"/>
+        <w:rPr>
+          <w:lang w:val="en-US"/>
+        </w:rPr>
+      </w:pPr>
+    </w:p>
+    <w:p>
+      <w:pPr>
+        <w:rPr>
+          <w:b/>
+          <w:sz w:val="32"/>
+          <w:szCs w:val="32"/>
+          <w:lang w:val="en-US"/>
+        </w:rPr>
+      </w:pPr>
+      <w:r>
+        <w:rPr>
+          <w:b/>
+          <w:sz w:val="32"/>
+          <w:szCs w:val="32"/>
+          <w:lang w:val="en-US"/>
+        </w:rPr>
+        <w:t>Part 3</w:t>
+      </w:r>
+      <w:r>
+        <w:rPr>
+          <w:b/>
+          <w:sz w:val="32"/>
+          <w:szCs w:val="32"/>
+          <w:lang w:val="en-US"/>
+        </w:rPr>
+        <w:t xml:space="preserve"> </w:t>
+      </w:r>
+      <w:r>
+        <w:rPr>
+          <w:b/>
+          <w:sz w:val="32"/>
+          <w:szCs w:val="32"/>
+          <w:lang w:val="en-US"/>
+        </w:rPr>
+        <w:t>Inferential statistics</w:t>
+      </w:r>
+    </w:p>
+    <w:p>
+      <w:pPr>
+        <w:pStyle w:val="m636299375807948977gmail-msolistparagraph"/>
+        <w:shd w:val="clear" w:color="auto" w:fill="FFFFFF"/>
+        <w:spacing w:before="0" w:beforeAutospacing="0" w:after="0" w:afterAutospacing="0" w:line="235" w:lineRule="atLeast"/>
+        <w:ind w:left="360"/>
+        <w:rPr>
+          <w:rFonts w:ascii="Calibri" w:hAnsi="Calibri" w:cs="Calibri"/>
+          <w:b/>
+          <w:color w:val="222222"/>
+          <w:sz w:val="22"/>
+          <w:szCs w:val="22"/>
+          <w:lang w:val="en-US"/>
+        </w:rPr>
+      </w:pPr>
+      <w:r>
+        <w:rPr>
+          <w:rFonts w:ascii="Calibri" w:hAnsi="Calibri" w:cs="Calibri"/>
+          <w:b/>
+          <w:color w:val="222222"/>
+          <w:sz w:val="22"/>
+          <w:szCs w:val="22"/>
+          <w:lang w:val="en-US"/>
+        </w:rPr>
+        <w:t>1.</w:t>
+      </w:r>
+      <w:r>
+        <w:rPr>
+          <w:b/>
+          <w:color w:val="222222"/>
+          <w:sz w:val="14"/>
+          <w:szCs w:val="14"/>
+          <w:lang w:val="en-US"/>
+        </w:rPr>
+        <w:t>      </w:t>
+      </w:r>
+      <w:r>
+        <w:rPr>
+          <w:rFonts w:ascii="Calibri" w:hAnsi="Calibri" w:cs="Calibri"/>
+          <w:b/>
+          <w:color w:val="222222"/>
+          <w:sz w:val="22"/>
+          <w:szCs w:val="22"/>
+          <w:lang w:val="en-US"/>
+        </w:rPr>
+        <w:t>Sampling Theory</w:t>
+      </w:r>
+    </w:p>
+    <w:p>
+      <w:pPr>
+        <w:pStyle w:val="m636299375807948977gmail-msolistparagraph"/>
+        <w:shd w:val="clear" w:color="auto" w:fill="FFFFFF"/>
+        <w:spacing w:before="0" w:beforeAutospacing="0" w:after="0" w:afterAutospacing="0" w:line="235" w:lineRule="atLeast"/>
+        <w:ind w:left="360"/>
+        <w:rPr>
+          <w:rFonts w:ascii="Calibri" w:hAnsi="Calibri" w:cs="Calibri"/>
+          <w:b/>
+          <w:color w:val="222222"/>
+          <w:sz w:val="22"/>
+          <w:szCs w:val="22"/>
+          <w:lang w:val="en-US"/>
+        </w:rPr>
+      </w:pPr>
+      <w:r>
+        <w:rPr>
+          <w:rFonts w:ascii="Calibri" w:hAnsi="Calibri" w:cs="Calibri"/>
+          <w:b/>
+          <w:color w:val="222222"/>
+          <w:sz w:val="22"/>
+          <w:szCs w:val="22"/>
+          <w:lang w:val="en-US"/>
+        </w:rPr>
+        <w:t>2.</w:t>
+      </w:r>
+      <w:r>
+        <w:rPr>
+          <w:b/>
+          <w:color w:val="222222"/>
+          <w:sz w:val="14"/>
+          <w:szCs w:val="14"/>
+          <w:lang w:val="en-US"/>
+        </w:rPr>
+        <w:t>      </w:t>
+      </w:r>
+      <w:r>
+        <w:rPr>
+          <w:rFonts w:ascii="Calibri" w:hAnsi="Calibri" w:cs="Calibri"/>
+          <w:b/>
+          <w:color w:val="222222"/>
+          <w:sz w:val="22"/>
+          <w:szCs w:val="22"/>
+          <w:lang w:val="en-US"/>
+        </w:rPr>
+        <w:t>Population vs. Sampling</w:t>
+      </w:r>
+    </w:p>
+    <w:p>
+      <w:pPr>
+        <w:pStyle w:val="m636299375807948977gmail-msolistparagraph"/>
+        <w:shd w:val="clear" w:color="auto" w:fill="FFFFFF"/>
+        <w:spacing w:before="0" w:beforeAutospacing="0" w:after="0" w:afterAutospacing="0" w:line="235" w:lineRule="atLeast"/>
+        <w:ind w:left="360"/>
+        <w:rPr>
+          <w:rFonts w:ascii="Calibri" w:hAnsi="Calibri" w:cs="Calibri"/>
+          <w:b/>
+          <w:color w:val="222222"/>
+          <w:sz w:val="22"/>
+          <w:szCs w:val="22"/>
+          <w:lang w:val="en-US"/>
+        </w:rPr>
+      </w:pPr>
+      <w:r>
+        <w:rPr>
+          <w:rFonts w:ascii="Calibri" w:hAnsi="Calibri" w:cs="Calibri"/>
+          <w:b/>
+          <w:color w:val="222222"/>
+          <w:sz w:val="22"/>
+          <w:szCs w:val="22"/>
+          <w:lang w:val="en-US"/>
+        </w:rPr>
+        <w:t>3.</w:t>
+      </w:r>
+      <w:r>
+        <w:rPr>
+          <w:b/>
+          <w:color w:val="222222"/>
+          <w:sz w:val="14"/>
+          <w:szCs w:val="14"/>
+          <w:lang w:val="en-US"/>
+        </w:rPr>
+        <w:t>      </w:t>
+      </w:r>
+      <w:r>
+        <w:rPr>
+          <w:rFonts w:ascii="Calibri" w:hAnsi="Calibri" w:cs="Calibri"/>
+          <w:b/>
+          <w:color w:val="222222"/>
+          <w:sz w:val="22"/>
+          <w:szCs w:val="22"/>
+          <w:lang w:val="en-US"/>
+        </w:rPr>
+        <w:t>Sample to estimate Population measures – BLUE principles</w:t>
+      </w:r>
+    </w:p>
+    <w:p>
+      <w:pPr>
+        <w:pStyle w:val="m636299375807948977gmail-msolistparagraph"/>
+        <w:shd w:val="clear" w:color="auto" w:fill="FFFFFF"/>
+        <w:spacing w:before="0" w:beforeAutospacing="0" w:after="0" w:afterAutospacing="0" w:line="235" w:lineRule="atLeast"/>
+        <w:ind w:left="360"/>
+        <w:rPr>
+          <w:rFonts w:ascii="Calibri" w:hAnsi="Calibri" w:cs="Calibri"/>
+          <w:b/>
+          <w:color w:val="222222"/>
+          <w:sz w:val="22"/>
+          <w:szCs w:val="22"/>
+          <w:lang w:val="en-US"/>
+        </w:rPr>
+      </w:pPr>
+      <w:r>
+        <w:rPr>
+          <w:rFonts w:ascii="Calibri" w:hAnsi="Calibri" w:cs="Calibri"/>
+          <w:b/>
+          <w:color w:val="222222"/>
+          <w:sz w:val="22"/>
+          <w:szCs w:val="22"/>
+          <w:lang w:val="en-US"/>
+        </w:rPr>
+        <w:t>4.</w:t>
+      </w:r>
+      <w:r>
+        <w:rPr>
+          <w:b/>
+          <w:color w:val="222222"/>
+          <w:sz w:val="14"/>
+          <w:szCs w:val="14"/>
+          <w:lang w:val="en-US"/>
+        </w:rPr>
+        <w:t>      </w:t>
+      </w:r>
+      <w:r>
+        <w:rPr>
+          <w:rFonts w:ascii="Calibri" w:hAnsi="Calibri" w:cs="Calibri"/>
+          <w:b/>
+          <w:color w:val="222222"/>
+          <w:sz w:val="22"/>
+          <w:szCs w:val="22"/>
+          <w:lang w:val="en-US"/>
+        </w:rPr>
+        <w:t>Confidence intervals for Mean (big and small samples)</w:t>
+      </w:r>
+    </w:p>
+    <w:p>
+      <w:pPr>
+        <w:pStyle w:val="m636299375807948977gmail-msolistparagraph"/>
+        <w:shd w:val="clear" w:color="auto" w:fill="FFFFFF"/>
+        <w:spacing w:before="0" w:beforeAutospacing="0" w:after="0" w:afterAutospacing="0" w:line="235" w:lineRule="atLeast"/>
+        <w:ind w:left="360"/>
+        <w:rPr>
+          <w:rFonts w:ascii="Calibri" w:hAnsi="Calibri" w:cs="Calibri"/>
+          <w:b/>
+          <w:color w:val="222222"/>
+          <w:sz w:val="22"/>
+          <w:szCs w:val="22"/>
+          <w:lang w:val="en-US"/>
+        </w:rPr>
+      </w:pPr>
+      <w:r>
+        <w:rPr>
+          <w:rFonts w:ascii="Calibri" w:hAnsi="Calibri" w:cs="Calibri"/>
+          <w:b/>
+          <w:color w:val="222222"/>
+          <w:sz w:val="22"/>
+          <w:szCs w:val="22"/>
+          <w:lang w:val="en-US"/>
+        </w:rPr>
+        <w:t>5.</w:t>
+      </w:r>
+      <w:r>
+        <w:rPr>
+          <w:b/>
+          <w:color w:val="222222"/>
+          <w:sz w:val="14"/>
+          <w:szCs w:val="14"/>
+          <w:lang w:val="en-US"/>
+        </w:rPr>
+        <w:t>      </w:t>
+      </w:r>
+      <w:r>
+        <w:rPr>
+          <w:rFonts w:ascii="Calibri" w:hAnsi="Calibri" w:cs="Calibri"/>
+          <w:b/>
+          <w:color w:val="222222"/>
+          <w:sz w:val="22"/>
+          <w:szCs w:val="22"/>
+          <w:lang w:val="en-US"/>
+        </w:rPr>
+        <w:t>Confidence intervals for Variance (big and small samples)</w:t>
+      </w:r>
+    </w:p>
+    <w:p>
+      <w:pPr>
+        <w:pStyle w:val="m636299375807948977gmail-msolistparagraph"/>
+        <w:shd w:val="clear" w:color="auto" w:fill="FFFFFF"/>
+        <w:spacing w:before="0" w:beforeAutospacing="0" w:after="0" w:afterAutospacing="0" w:line="235" w:lineRule="atLeast"/>
+        <w:ind w:left="360"/>
+        <w:rPr>
+          <w:rFonts w:ascii="Calibri" w:hAnsi="Calibri" w:cs="Calibri"/>
+          <w:color w:val="222222"/>
+          <w:sz w:val="22"/>
+          <w:szCs w:val="22"/>
+          <w:lang w:val="en-US"/>
+        </w:rPr>
+      </w:pPr>
+      <w:r>
+        <w:rPr>
+          <w:rFonts w:ascii="Calibri" w:hAnsi="Calibri" w:cs="Calibri"/>
+          <w:b/>
+          <w:color w:val="222222"/>
+          <w:sz w:val="22"/>
+          <w:szCs w:val="22"/>
+          <w:lang w:val="en-US"/>
+        </w:rPr>
+        <w:t>6.</w:t>
+      </w:r>
+      <w:r>
+        <w:rPr>
+          <w:b/>
+          <w:color w:val="222222"/>
+          <w:sz w:val="14"/>
+          <w:szCs w:val="14"/>
+          <w:lang w:val="en-US"/>
+        </w:rPr>
+        <w:t>      </w:t>
+      </w:r>
+      <w:r>
+        <w:rPr>
+          <w:rFonts w:ascii="Calibri" w:hAnsi="Calibri" w:cs="Calibri"/>
+          <w:b/>
+          <w:color w:val="222222"/>
+          <w:sz w:val="22"/>
+          <w:szCs w:val="22"/>
+          <w:lang w:val="en-US"/>
+        </w:rPr>
+        <w:t>Hypothesis testing</w:t>
+      </w:r>
+      <w:r>
+        <w:rPr>
+          <w:rFonts w:ascii="Calibri" w:hAnsi="Calibri" w:cs="Calibri"/>
+          <w:color w:val="222222"/>
+          <w:sz w:val="22"/>
+          <w:szCs w:val="22"/>
+          <w:lang w:val="en-US"/>
+        </w:rPr>
+        <w:t>:</w:t>
+      </w:r>
+    </w:p>
+    <w:p>
+      <w:pPr>
+        <w:pStyle w:val="m636299375807948977gmail-msolistparagraph"/>
+        <w:shd w:val="clear" w:color="auto" w:fill="FFFFFF"/>
+        <w:spacing w:before="0" w:beforeAutospacing="0" w:after="0" w:afterAutospacing="0" w:line="235" w:lineRule="atLeast"/>
+        <w:ind w:left="1080"/>
+        <w:rPr>
+          <w:rFonts w:ascii="Calibri" w:hAnsi="Calibri" w:cs="Calibri"/>
+          <w:color w:val="222222"/>
+          <w:sz w:val="22"/>
+          <w:szCs w:val="22"/>
+          <w:lang w:val="en-US"/>
+        </w:rPr>
+      </w:pPr>
+      <w:r>
+        <w:rPr>
+          <w:rFonts w:ascii="Calibri" w:hAnsi="Calibri" w:cs="Calibri"/>
+          <w:color w:val="222222"/>
+          <w:sz w:val="22"/>
+          <w:szCs w:val="22"/>
+          <w:lang w:val="en-US"/>
+        </w:rPr>
+        <w:t>6.1.</w:t>
+      </w:r>
+      <w:r>
+        <w:rPr>
+          <w:color w:val="222222"/>
+          <w:sz w:val="14"/>
+          <w:szCs w:val="14"/>
+          <w:lang w:val="en-US"/>
+        </w:rPr>
+        <w:t> </w:t>
+      </w:r>
+      <w:r>
+        <w:rPr>
+          <w:rFonts w:ascii="Calibri" w:hAnsi="Calibri" w:cs="Calibri"/>
+          <w:color w:val="222222"/>
+          <w:sz w:val="22"/>
+          <w:szCs w:val="22"/>
+          <w:lang w:val="en-US"/>
+        </w:rPr>
+        <w:t>Type of hypothesis</w:t>
+      </w:r>
+    </w:p>
+    <w:p>
+      <w:pPr>
+        <w:pStyle w:val="m636299375807948977gmail-msolistparagraph"/>
+        <w:shd w:val="clear" w:color="auto" w:fill="FFFFFF"/>
+        <w:spacing w:before="0" w:beforeAutospacing="0" w:after="0" w:afterAutospacing="0" w:line="235" w:lineRule="atLeast"/>
+        <w:ind w:left="1080"/>
+        <w:rPr>
+          <w:rFonts w:ascii="Calibri" w:hAnsi="Calibri" w:cs="Calibri"/>
+          <w:color w:val="222222"/>
+          <w:sz w:val="22"/>
+          <w:szCs w:val="22"/>
+          <w:lang w:val="en-US"/>
+        </w:rPr>
+      </w:pPr>
+      <w:r>
+        <w:rPr>
+          <w:rFonts w:ascii="Calibri" w:hAnsi="Calibri" w:cs="Calibri"/>
+          <w:color w:val="222222"/>
+          <w:sz w:val="22"/>
+          <w:szCs w:val="22"/>
+          <w:lang w:val="en-US"/>
+        </w:rPr>
+        <w:t>6.2.</w:t>
+      </w:r>
+      <w:r>
+        <w:rPr>
+          <w:color w:val="222222"/>
+          <w:sz w:val="14"/>
+          <w:szCs w:val="14"/>
+          <w:lang w:val="en-US"/>
+        </w:rPr>
+        <w:t> </w:t>
+      </w:r>
+      <w:r>
+        <w:rPr>
+          <w:rFonts w:ascii="Calibri" w:hAnsi="Calibri" w:cs="Calibri"/>
+          <w:color w:val="222222"/>
+          <w:sz w:val="22"/>
+          <w:szCs w:val="22"/>
+          <w:lang w:val="en-US"/>
+        </w:rPr>
+        <w:t>Approaches to perform testing (standard, P-value)</w:t>
+      </w:r>
+    </w:p>
+    <w:p>
+      <w:pPr>
+        <w:pStyle w:val="m636299375807948977gmail-msolistparagraph"/>
+        <w:shd w:val="clear" w:color="auto" w:fill="FFFFFF"/>
+        <w:spacing w:before="0" w:beforeAutospacing="0" w:after="0" w:afterAutospacing="0" w:line="235" w:lineRule="atLeast"/>
+        <w:ind w:left="1080"/>
+        <w:rPr>
+          <w:rFonts w:ascii="Calibri" w:hAnsi="Calibri" w:cs="Calibri"/>
+          <w:color w:val="222222"/>
+          <w:sz w:val="22"/>
+          <w:szCs w:val="22"/>
+          <w:lang w:val="en-US"/>
+        </w:rPr>
+      </w:pPr>
+      <w:r>
+        <w:rPr>
+          <w:rFonts w:ascii="Calibri" w:hAnsi="Calibri" w:cs="Calibri"/>
+          <w:color w:val="222222"/>
+          <w:sz w:val="22"/>
+          <w:szCs w:val="22"/>
+          <w:lang w:val="en-US"/>
+        </w:rPr>
+        <w:t>6.3.</w:t>
+      </w:r>
+      <w:r>
+        <w:rPr>
+          <w:color w:val="222222"/>
+          <w:sz w:val="14"/>
+          <w:szCs w:val="14"/>
+          <w:lang w:val="en-US"/>
+        </w:rPr>
+        <w:t> </w:t>
+      </w:r>
+      <w:r>
+        <w:rPr>
+          <w:rFonts w:ascii="Calibri" w:hAnsi="Calibri" w:cs="Calibri"/>
+          <w:color w:val="222222"/>
+          <w:sz w:val="22"/>
+          <w:szCs w:val="22"/>
+          <w:lang w:val="en-US"/>
+        </w:rPr>
+        <w:t>Statistical test</w:t>
+      </w:r>
+    </w:p>
+    <w:p>
+      <w:pPr>
+        <w:pStyle w:val="m636299375807948977gmail-msolistparagraph"/>
+        <w:shd w:val="clear" w:color="auto" w:fill="FFFFFF"/>
+        <w:spacing w:before="0" w:beforeAutospacing="0" w:after="0" w:afterAutospacing="0" w:line="235" w:lineRule="atLeast"/>
+        <w:ind w:left="1080"/>
+        <w:rPr>
+          <w:rFonts w:ascii="Calibri" w:hAnsi="Calibri" w:cs="Calibri"/>
+          <w:color w:val="222222"/>
+          <w:sz w:val="22"/>
+          <w:szCs w:val="22"/>
+          <w:lang w:val="en-US"/>
+        </w:rPr>
+      </w:pPr>
+      <w:r>
+        <w:rPr>
+          <w:rFonts w:ascii="Calibri" w:hAnsi="Calibri" w:cs="Calibri"/>
+          <w:color w:val="222222"/>
+          <w:sz w:val="22"/>
+          <w:szCs w:val="22"/>
+          <w:lang w:val="en-US"/>
+        </w:rPr>
+        <w:t>6.4.</w:t>
+      </w:r>
+      <w:r>
+        <w:rPr>
+          <w:color w:val="222222"/>
+          <w:sz w:val="14"/>
+          <w:szCs w:val="14"/>
+          <w:lang w:val="en-US"/>
+        </w:rPr>
+        <w:t> </w:t>
+      </w:r>
+      <w:r>
+        <w:rPr>
+          <w:rFonts w:ascii="Calibri" w:hAnsi="Calibri" w:cs="Calibri"/>
+          <w:color w:val="222222"/>
+          <w:sz w:val="22"/>
+          <w:szCs w:val="22"/>
+          <w:lang w:val="en-US"/>
+        </w:rPr>
+        <w:t>Standardized test statistic</w:t>
+      </w:r>
+    </w:p>
+    <w:p>
+      <w:pPr>
+        <w:pStyle w:val="m636299375807948977gmail-msolistparagraph"/>
+        <w:shd w:val="clear" w:color="auto" w:fill="FFFFFF"/>
+        <w:spacing w:before="0" w:beforeAutospacing="0" w:after="0" w:afterAutospacing="0" w:line="235" w:lineRule="atLeast"/>
+        <w:ind w:left="1080"/>
+        <w:rPr>
+          <w:rFonts w:ascii="Calibri" w:hAnsi="Calibri" w:cs="Calibri"/>
+          <w:color w:val="222222"/>
+          <w:sz w:val="22"/>
+          <w:szCs w:val="22"/>
+          <w:lang w:val="en-US"/>
+        </w:rPr>
+      </w:pPr>
+      <w:r>
+        <w:rPr>
+          <w:rFonts w:ascii="Calibri" w:hAnsi="Calibri" w:cs="Calibri"/>
+          <w:color w:val="222222"/>
+          <w:sz w:val="22"/>
+          <w:szCs w:val="22"/>
+          <w:lang w:val="en-US"/>
+        </w:rPr>
+        <w:t>6.5.</w:t>
+      </w:r>
+      <w:r>
+        <w:rPr>
+          <w:color w:val="222222"/>
+          <w:sz w:val="14"/>
+          <w:szCs w:val="14"/>
+          <w:lang w:val="en-US"/>
+        </w:rPr>
+        <w:t> </w:t>
+      </w:r>
+      <w:r>
+        <w:rPr>
+          <w:rFonts w:ascii="Calibri" w:hAnsi="Calibri" w:cs="Calibri"/>
+          <w:color w:val="222222"/>
+          <w:sz w:val="22"/>
+          <w:szCs w:val="22"/>
+          <w:lang w:val="en-US"/>
+        </w:rPr>
+        <w:t>Degree of freedom</w:t>
+      </w:r>
+    </w:p>
+    <w:p>
+      <w:pPr>
+        <w:pStyle w:val="m636299375807948977gmail-msolistparagraph"/>
+        <w:shd w:val="clear" w:color="auto" w:fill="FFFFFF"/>
+        <w:spacing w:before="0" w:beforeAutospacing="0" w:after="0" w:afterAutospacing="0" w:line="235" w:lineRule="atLeast"/>
+        <w:ind w:left="1080"/>
+        <w:rPr>
+          <w:rFonts w:ascii="Calibri" w:hAnsi="Calibri" w:cs="Calibri"/>
+          <w:color w:val="222222"/>
+          <w:sz w:val="22"/>
+          <w:szCs w:val="22"/>
+          <w:lang w:val="en-US"/>
+        </w:rPr>
+      </w:pPr>
+      <w:r>
+        <w:rPr>
+          <w:rFonts w:ascii="Calibri" w:hAnsi="Calibri" w:cs="Calibri"/>
+          <w:color w:val="222222"/>
+          <w:sz w:val="22"/>
+          <w:szCs w:val="22"/>
+          <w:lang w:val="en-US"/>
+        </w:rPr>
+        <w:t>6.6.</w:t>
+      </w:r>
+      <w:r>
+        <w:rPr>
+          <w:color w:val="222222"/>
+          <w:sz w:val="14"/>
+          <w:szCs w:val="14"/>
+          <w:lang w:val="en-US"/>
+        </w:rPr>
+        <w:t> </w:t>
+      </w:r>
+      <w:r>
+        <w:rPr>
+          <w:rFonts w:ascii="Calibri" w:hAnsi="Calibri" w:cs="Calibri"/>
+          <w:color w:val="222222"/>
+          <w:sz w:val="22"/>
+          <w:szCs w:val="22"/>
+          <w:lang w:val="en-US"/>
+        </w:rPr>
+        <w:t>Hypothesis tests (one and two tailed tests)</w:t>
+      </w:r>
+    </w:p>
+    <w:p>
+      <w:pPr>
+        <w:pStyle w:val="m636299375807948977gmail-msolistparagraph"/>
+        <w:shd w:val="clear" w:color="auto" w:fill="FFFFFF"/>
+        <w:spacing w:before="0" w:beforeAutospacing="0" w:after="0" w:afterAutospacing="0" w:line="235" w:lineRule="atLeast"/>
+        <w:ind w:left="1080"/>
+        <w:rPr>
+          <w:rFonts w:ascii="Calibri" w:hAnsi="Calibri" w:cs="Calibri"/>
+          <w:color w:val="222222"/>
+          <w:sz w:val="22"/>
+          <w:szCs w:val="22"/>
+          <w:lang w:val="en-US"/>
+        </w:rPr>
+      </w:pPr>
+      <w:r>
+        <w:rPr>
+          <w:rFonts w:ascii="Calibri" w:hAnsi="Calibri" w:cs="Calibri"/>
+          <w:color w:val="222222"/>
+          <w:sz w:val="22"/>
+          <w:szCs w:val="22"/>
+          <w:lang w:val="en-US"/>
+        </w:rPr>
+        <w:t>6.7.</w:t>
+      </w:r>
+      <w:r>
+        <w:rPr>
+          <w:color w:val="222222"/>
+          <w:sz w:val="14"/>
+          <w:szCs w:val="14"/>
+          <w:lang w:val="en-US"/>
+        </w:rPr>
+        <w:t> </w:t>
+      </w:r>
+      <w:r>
+        <w:rPr>
+          <w:rFonts w:ascii="Calibri" w:hAnsi="Calibri" w:cs="Calibri"/>
+          <w:color w:val="222222"/>
+          <w:sz w:val="22"/>
+          <w:szCs w:val="22"/>
+          <w:lang w:val="en-US"/>
+        </w:rPr>
+        <w:t>Significance level</w:t>
+      </w:r>
+    </w:p>
+    <w:p>
+      <w:pPr>
+        <w:pStyle w:val="m636299375807948977gmail-msolistparagraph"/>
+        <w:shd w:val="clear" w:color="auto" w:fill="FFFFFF"/>
+        <w:spacing w:before="0" w:beforeAutospacing="0" w:after="0" w:afterAutospacing="0" w:line="235" w:lineRule="atLeast"/>
+        <w:ind w:left="1080"/>
+        <w:rPr>
+          <w:rFonts w:ascii="Calibri" w:hAnsi="Calibri" w:cs="Calibri"/>
+          <w:color w:val="222222"/>
+          <w:sz w:val="22"/>
+          <w:szCs w:val="22"/>
+          <w:lang w:val="en-US"/>
+        </w:rPr>
+      </w:pPr>
+      <w:r>
+        <w:rPr>
+          <w:rFonts w:ascii="Calibri" w:hAnsi="Calibri" w:cs="Calibri"/>
+          <w:color w:val="222222"/>
+          <w:sz w:val="22"/>
+          <w:szCs w:val="22"/>
+          <w:lang w:val="en-US"/>
+        </w:rPr>
+        <w:t>6.8.</w:t>
+      </w:r>
+      <w:r>
+        <w:rPr>
+          <w:color w:val="222222"/>
+          <w:sz w:val="14"/>
+          <w:szCs w:val="14"/>
+          <w:lang w:val="en-US"/>
+        </w:rPr>
+        <w:t> </w:t>
+      </w:r>
+      <w:r>
+        <w:rPr>
+          <w:rFonts w:ascii="Calibri" w:hAnsi="Calibri" w:cs="Calibri"/>
+          <w:color w:val="222222"/>
+          <w:sz w:val="22"/>
+          <w:szCs w:val="22"/>
+          <w:lang w:val="en-US"/>
+        </w:rPr>
+        <w:t>Decision rule. Type 1 and Type 2 errors. Confusion matrix.</w:t>
+      </w:r>
+    </w:p>
+    <w:p>
+      <w:pPr>
+        <w:pStyle w:val="m636299375807948977gmail-msolistparagraph"/>
+        <w:shd w:val="clear" w:color="auto" w:fill="FFFFFF"/>
+        <w:spacing w:before="0" w:beforeAutospacing="0" w:after="160" w:afterAutospacing="0" w:line="235" w:lineRule="atLeast"/>
+        <w:ind w:left="1080"/>
+        <w:rPr>
+          <w:rFonts w:ascii="Calibri" w:hAnsi="Calibri" w:cs="Calibri"/>
+          <w:color w:val="222222"/>
+          <w:sz w:val="22"/>
+          <w:szCs w:val="22"/>
+          <w:lang w:val="en-US"/>
+        </w:rPr>
+      </w:pPr>
+      <w:r>
+        <w:rPr>
+          <w:rFonts w:ascii="Calibri" w:hAnsi="Calibri" w:cs="Calibri"/>
+          <w:color w:val="222222"/>
+          <w:sz w:val="22"/>
+          <w:szCs w:val="22"/>
+          <w:lang w:val="en-US"/>
+        </w:rPr>
+        <w:t>6.9.</w:t>
+      </w:r>
+      <w:r>
+        <w:rPr>
+          <w:color w:val="222222"/>
+          <w:sz w:val="14"/>
+          <w:szCs w:val="14"/>
+          <w:lang w:val="en-US"/>
+        </w:rPr>
+        <w:t> </w:t>
+      </w:r>
+      <w:r>
+        <w:rPr>
+          <w:rFonts w:ascii="Calibri" w:hAnsi="Calibri" w:cs="Calibri"/>
+          <w:color w:val="222222"/>
+          <w:sz w:val="22"/>
+          <w:szCs w:val="22"/>
+          <w:lang w:val="en-US"/>
+        </w:rPr>
+        <w:t>Hypothesis tes</w:t>
+      </w:r>
+      <w:r>
+        <w:rPr>
+          <w:rFonts w:ascii="Calibri" w:hAnsi="Calibri" w:cs="Calibri"/>
+          <w:color w:val="222222"/>
+          <w:sz w:val="22"/>
+          <w:szCs w:val="22"/>
+          <w:lang w:val="en-US"/>
+        </w:rPr>
+        <w:t>t of Population Mean (Variance)</w:t>
+      </w:r>
+    </w:p>
+    <w:p>
+      <w:pPr>
+        <w:pStyle w:val="m636299375807948977gmail-msolistparagraph"/>
+        <w:shd w:val="clear" w:color="auto" w:fill="FFFFFF"/>
+        <w:spacing w:before="0" w:beforeAutospacing="0" w:after="160" w:afterAutospacing="0" w:line="235" w:lineRule="atLeast"/>
+        <w:rPr>
+          <w:rFonts w:ascii="Calibri" w:hAnsi="Calibri" w:cs="Calibri"/>
+          <w:b/>
+          <w:color w:val="222222"/>
+          <w:sz w:val="22"/>
+          <w:szCs w:val="22"/>
+          <w:lang w:val="en-US"/>
+        </w:rPr>
+      </w:pPr>
+      <w:r>
+        <w:rPr>
+          <w:rFonts w:ascii="Calibri" w:hAnsi="Calibri" w:cs="Calibri"/>
+          <w:b/>
+          <w:color w:val="222222"/>
+          <w:sz w:val="22"/>
+          <w:szCs w:val="22"/>
+          <w:lang w:val="en-US"/>
+        </w:rPr>
+        <w:t>7. Applied example of inferential statistics</w:t>
+      </w:r>
+    </w:p>
+    <w:p>
+      <w:pPr>
+        <w:rPr>
+          <w:b/>
+          <w:sz w:val="32"/>
+          <w:szCs w:val="32"/>
+          <w:lang w:val="en-US"/>
+        </w:rPr>
+      </w:pPr>
+    </w:p>
+    <w:p>
+      <w:pPr>
+        <w:rPr>
+          <w:b/>
+          <w:sz w:val="32"/>
+          <w:szCs w:val="32"/>
+          <w:lang w:val="en-US"/>
+        </w:rPr>
+      </w:pPr>
+    </w:p>
+    <w:p>
+      <w:pPr>
+        <w:rPr>
+          <w:b/>
+          <w:sz w:val="32"/>
+          <w:szCs w:val="32"/>
+          <w:lang w:val="en-US"/>
+        </w:rPr>
+      </w:pPr>
+    </w:p>
+    <w:p>
+      <w:pPr>
+        <w:rPr>
+          <w:lang w:val="en-US"/>
+        </w:rPr>
+      </w:pPr>
+      <w:r>
+        <w:rPr>
+          <w:lang w:val="en-US"/>
+        </w:rPr>
+        <w:t xml:space="preserve"> </w:t>
+      </w:r>
+    </w:p>
+    <w:p>
+      <w:pPr>
+        <w:shd w:val="clear" w:color="auto" w:fill="FFFFFF"/>
+        <w:spacing w:before="100" w:beforeAutospacing="1" w:after="100" w:afterAutospacing="1" w:line="240" w:lineRule="auto"/>
+        <w:rPr>
+          <w:rFonts w:ascii="Arial" w:eastAsia="Times New Roman" w:hAnsi="Arial" w:cs="Arial"/>
+          <w:color w:val="595858"/>
+          <w:sz w:val="23"/>
+          <w:szCs w:val="23"/>
+          <w:lang w:val="en-US" w:eastAsia="ru-RU"/>
+        </w:rPr>
+      </w:pPr>
+    </w:p>
+    <w:p>
+      <w:pPr>
+        <w:rPr>
+          <w:lang w:val="en-US"/>
+        </w:rPr>
+      </w:pPr>
+    </w:p>
+    <w:p>
+      <w:pPr>
+        <w:pStyle w:val="a3"/>
+        <w:ind w:left="1080"/>
+        <w:rPr>
+          <w:lang w:val="en-US"/>
+        </w:rPr>
+      </w:pPr>
+    </w:p>
+    <w:p>
+      <w:pPr>
+        <w:pStyle w:val="a3"/>
+        <w:ind w:left="1035"/>
+        <w:rPr>
+          <w:lang w:val="en-US"/>
+        </w:rPr>
+      </w:pPr>
+    </w:p>
+    <w:p>
+      <w:pPr>
+        <w:pStyle w:val="a3"/>
+        <w:ind w:left="1800"/>
+        <w:rPr>
+          <w:lang w:val="en-US"/>
+        </w:rPr>
+      </w:pPr>
+      <w:r>
+        <w:rPr>
+          <w:lang w:val="en-US"/>
+        </w:rPr>
+        <w:t xml:space="preserve"> </w:t>
+      </w:r>
+    </w:p>
+    <w:p>
+      <w:pPr>
+        <w:pStyle w:val="a3"/>
+        <w:rPr>
+          <w:lang w:val="en-US"/>
+        </w:rPr>
+      </w:pPr>
+    </w:p>
+    <w:p>
+      <w:pPr>
+        <w:pStyle w:val="a3"/>
+        <w:rPr>
+          <w:lang w:val="en-US"/>
+        </w:rPr>
+      </w:pPr>
+    </w:p>
+    <w:p>
+      <w:pPr>
+        <w:rPr>
+          <w:b/>
+          <w:lang w:val="en-US"/>
+        </w:rPr>
+      </w:pPr>
+    </w:p>
+    <w:p>
+      <w:pPr>
+        <w:rPr>
+          <w:b/>
+          <w:lang w:val="en-US"/>
+        </w:rPr>
+      </w:pPr>
+    </w:p>
+    <w:p>
+      <w:pPr>
+        <w:ind w:left="709"/>
+        <w:rPr>
+          <w:lang w:val="en-US"/>
+        </w:rPr>
+      </w:pPr>
+    </w:p>
+    <w:p>
+      <w:pPr>
+        <w:ind w:left="709"/>
+        <w:rPr>
+          <w:lang w:val="en-US"/>
+        </w:rPr>
+      </w:pPr>
+    </w:p>
+    <w:p>
+      <w:pPr>
+        <w:rPr>
+          <w:color w:val="000000" w:themeColor="text1"/>
+          <w:lang w:val="en-US"/>
+        </w:rPr>
+      </w:pPr>
+    </w:p>
+    <w:p>
+      <w:pPr>
+        <w:pStyle w:val="a3"/>
+        <w:ind w:left="1080"/>
+        <w:rPr>
+          <w:lang w:val="en-US"/>
+        </w:rPr>
+      </w:pPr>
+    </w:p>
+    <w:p>
+      <w:pPr>
+        <w:rPr>
+          <w:i/>
+          <w:u w:val="single"/>
+          <w:lang w:val="en-US"/>
+        </w:rPr>
+      </w:pPr>
     </w:p>
     <w:p>
       <w:pPr>
@@ -1027,7 +2333,7 @@
     </w:p>
     <w:sectPr>
       <w:pgSz w:w="11906" w:h="16838"/>
-      <w:pgMar w:top="1134" w:right="850" w:bottom="1134" w:left="1701" w:header="708" w:footer="708" w:gutter="0"/>
+      <w:pgMar w:top="810" w:right="850" w:bottom="1134" w:left="720" w:header="708" w:footer="708" w:gutter="0"/>
       <w:cols w:space="708"/>
       <w:docGrid w:linePitch="360"/>
     </w:sectPr>
@@ -1038,6 +2344,468 @@
 <file path=word/numbering.xml><?xml version="1.0" encoding="utf-8"?>
 <w:numbering xmlns:wpc="http://schemas.microsoft.com/office/word/2010/wordprocessingCanvas" xmlns:cx="http://schemas.microsoft.com/office/drawing/2014/chartex" xmlns:cx1="http://schemas.microsoft.com/office/drawing/2015/9/8/chartex" xmlns:mc="http://schemas.openxmlformats.org/markup-compatibility/2006" xmlns:o="urn:schemas-microsoft-com:office:office" xmlns:r="http://schemas.openxmlformats.org/officeDocument/2006/relationships" xmlns:m="http://schemas.openxmlformats.org/officeDocument/2006/math" xmlns:v="urn:schemas-microsoft-com:vml" xmlns:wp14="http://schemas.microsoft.com/office/word/2010/wordprocessingDrawing" xmlns:wp="http://schemas.openxmlformats.org/drawingml/2006/wordprocessingDrawing" xmlns:w10="urn:schemas-microsoft-com:office:word" xmlns:w="http://schemas.openxmlformats.org/wordprocessingml/2006/main" xmlns:w14="http://schemas.microsoft.com/office/word/2010/wordml" xmlns:w15="http://schemas.microsoft.com/office/word/2012/wordml" xmlns:w16se="http://schemas.microsoft.com/office/word/2015/wordml/symex" xmlns:wpg="http://schemas.microsoft.com/office/word/2010/wordprocessingGroup" xmlns:wpi="http://schemas.microsoft.com/office/word/2010/wordprocessingInk" xmlns:wne="http://schemas.microsoft.com/office/word/2006/wordml" xmlns:wps="http://schemas.microsoft.com/office/word/2010/wordprocessingShape" mc:Ignorable="w14 w15 w16se wp14">
   <w:abstractNum w:abstractNumId="0" w15:restartNumberingAfterBreak="0">
+    <w:nsid w:val="078657BB"/>
+    <w:multiLevelType w:val="multilevel"/>
+    <w:tmpl w:val="C5DAF472"/>
+    <w:lvl w:ilvl="0">
+      <w:start w:val="1"/>
+      <w:numFmt w:val="decimal"/>
+      <w:lvlText w:val="%1."/>
+      <w:lvlJc w:val="left"/>
+      <w:pPr>
+        <w:ind w:left="360" w:hanging="360"/>
+      </w:pPr>
+      <w:rPr>
+        <w:rFonts w:hint="default"/>
+        <w:color w:val="000000" w:themeColor="text1"/>
+      </w:rPr>
+    </w:lvl>
+    <w:lvl w:ilvl="1">
+      <w:start w:val="1"/>
+      <w:numFmt w:val="decimal"/>
+      <w:lvlText w:val="%1.%2."/>
+      <w:lvlJc w:val="left"/>
+      <w:pPr>
+        <w:ind w:left="1080" w:hanging="360"/>
+      </w:pPr>
+      <w:rPr>
+        <w:rFonts w:hint="default"/>
+        <w:color w:val="000000" w:themeColor="text1"/>
+      </w:rPr>
+    </w:lvl>
+    <w:lvl w:ilvl="2">
+      <w:start w:val="1"/>
+      <w:numFmt w:val="decimal"/>
+      <w:lvlText w:val="%1.%2.%3."/>
+      <w:lvlJc w:val="left"/>
+      <w:pPr>
+        <w:ind w:left="2160" w:hanging="720"/>
+      </w:pPr>
+      <w:rPr>
+        <w:rFonts w:hint="default"/>
+        <w:color w:val="000000" w:themeColor="text1"/>
+      </w:rPr>
+    </w:lvl>
+    <w:lvl w:ilvl="3">
+      <w:start w:val="1"/>
+      <w:numFmt w:val="decimal"/>
+      <w:lvlText w:val="%1.%2.%3.%4."/>
+      <w:lvlJc w:val="left"/>
+      <w:pPr>
+        <w:ind w:left="2880" w:hanging="720"/>
+      </w:pPr>
+      <w:rPr>
+        <w:rFonts w:hint="default"/>
+        <w:color w:val="000000" w:themeColor="text1"/>
+      </w:rPr>
+    </w:lvl>
+    <w:lvl w:ilvl="4">
+      <w:start w:val="1"/>
+      <w:numFmt w:val="decimal"/>
+      <w:lvlText w:val="%1.%2.%3.%4.%5."/>
+      <w:lvlJc w:val="left"/>
+      <w:pPr>
+        <w:ind w:left="3960" w:hanging="1080"/>
+      </w:pPr>
+      <w:rPr>
+        <w:rFonts w:hint="default"/>
+        <w:color w:val="000000" w:themeColor="text1"/>
+      </w:rPr>
+    </w:lvl>
+    <w:lvl w:ilvl="5">
+      <w:start w:val="1"/>
+      <w:numFmt w:val="decimal"/>
+      <w:lvlText w:val="%1.%2.%3.%4.%5.%6."/>
+      <w:lvlJc w:val="left"/>
+      <w:pPr>
+        <w:ind w:left="4680" w:hanging="1080"/>
+      </w:pPr>
+      <w:rPr>
+        <w:rFonts w:hint="default"/>
+        <w:color w:val="000000" w:themeColor="text1"/>
+      </w:rPr>
+    </w:lvl>
+    <w:lvl w:ilvl="6">
+      <w:start w:val="1"/>
+      <w:numFmt w:val="decimal"/>
+      <w:lvlText w:val="%1.%2.%3.%4.%5.%6.%7."/>
+      <w:lvlJc w:val="left"/>
+      <w:pPr>
+        <w:ind w:left="5760" w:hanging="1440"/>
+      </w:pPr>
+      <w:rPr>
+        <w:rFonts w:hint="default"/>
+        <w:color w:val="000000" w:themeColor="text1"/>
+      </w:rPr>
+    </w:lvl>
+    <w:lvl w:ilvl="7">
+      <w:start w:val="1"/>
+      <w:numFmt w:val="decimal"/>
+      <w:lvlText w:val="%1.%2.%3.%4.%5.%6.%7.%8."/>
+      <w:lvlJc w:val="left"/>
+      <w:pPr>
+        <w:ind w:left="6480" w:hanging="1440"/>
+      </w:pPr>
+      <w:rPr>
+        <w:rFonts w:hint="default"/>
+        <w:color w:val="000000" w:themeColor="text1"/>
+      </w:rPr>
+    </w:lvl>
+    <w:lvl w:ilvl="8">
+      <w:start w:val="1"/>
+      <w:numFmt w:val="decimal"/>
+      <w:lvlText w:val="%1.%2.%3.%4.%5.%6.%7.%8.%9."/>
+      <w:lvlJc w:val="left"/>
+      <w:pPr>
+        <w:ind w:left="7560" w:hanging="1800"/>
+      </w:pPr>
+      <w:rPr>
+        <w:rFonts w:hint="default"/>
+        <w:color w:val="000000" w:themeColor="text1"/>
+      </w:rPr>
+    </w:lvl>
+  </w:abstractNum>
+  <w:abstractNum w:abstractNumId="1" w15:restartNumberingAfterBreak="0">
+    <w:nsid w:val="1DA45AF4"/>
+    <w:multiLevelType w:val="multilevel"/>
+    <w:tmpl w:val="FCACE60E"/>
+    <w:lvl w:ilvl="0">
+      <w:start w:val="3"/>
+      <w:numFmt w:val="decimal"/>
+      <w:lvlText w:val="%1."/>
+      <w:lvlJc w:val="left"/>
+      <w:pPr>
+        <w:ind w:left="360" w:hanging="360"/>
+      </w:pPr>
+      <w:rPr>
+        <w:rFonts w:hint="default"/>
+      </w:rPr>
+    </w:lvl>
+    <w:lvl w:ilvl="1">
+      <w:start w:val="1"/>
+      <w:numFmt w:val="decimal"/>
+      <w:lvlText w:val="%1.%2."/>
+      <w:lvlJc w:val="left"/>
+      <w:pPr>
+        <w:ind w:left="2160" w:hanging="360"/>
+      </w:pPr>
+      <w:rPr>
+        <w:rFonts w:hint="default"/>
+      </w:rPr>
+    </w:lvl>
+    <w:lvl w:ilvl="2">
+      <w:start w:val="1"/>
+      <w:numFmt w:val="decimal"/>
+      <w:lvlText w:val="%1.%2.%3."/>
+      <w:lvlJc w:val="left"/>
+      <w:pPr>
+        <w:ind w:left="4320" w:hanging="720"/>
+      </w:pPr>
+      <w:rPr>
+        <w:rFonts w:hint="default"/>
+      </w:rPr>
+    </w:lvl>
+    <w:lvl w:ilvl="3">
+      <w:start w:val="1"/>
+      <w:numFmt w:val="decimal"/>
+      <w:lvlText w:val="%1.%2.%3.%4."/>
+      <w:lvlJc w:val="left"/>
+      <w:pPr>
+        <w:ind w:left="6120" w:hanging="720"/>
+      </w:pPr>
+      <w:rPr>
+        <w:rFonts w:hint="default"/>
+      </w:rPr>
+    </w:lvl>
+    <w:lvl w:ilvl="4">
+      <w:start w:val="1"/>
+      <w:numFmt w:val="decimal"/>
+      <w:lvlText w:val="%1.%2.%3.%4.%5."/>
+      <w:lvlJc w:val="left"/>
+      <w:pPr>
+        <w:ind w:left="8280" w:hanging="1080"/>
+      </w:pPr>
+      <w:rPr>
+        <w:rFonts w:hint="default"/>
+      </w:rPr>
+    </w:lvl>
+    <w:lvl w:ilvl="5">
+      <w:start w:val="1"/>
+      <w:numFmt w:val="decimal"/>
+      <w:lvlText w:val="%1.%2.%3.%4.%5.%6."/>
+      <w:lvlJc w:val="left"/>
+      <w:pPr>
+        <w:ind w:left="10080" w:hanging="1080"/>
+      </w:pPr>
+      <w:rPr>
+        <w:rFonts w:hint="default"/>
+      </w:rPr>
+    </w:lvl>
+    <w:lvl w:ilvl="6">
+      <w:start w:val="1"/>
+      <w:numFmt w:val="decimal"/>
+      <w:lvlText w:val="%1.%2.%3.%4.%5.%6.%7."/>
+      <w:lvlJc w:val="left"/>
+      <w:pPr>
+        <w:ind w:left="12240" w:hanging="1440"/>
+      </w:pPr>
+      <w:rPr>
+        <w:rFonts w:hint="default"/>
+      </w:rPr>
+    </w:lvl>
+    <w:lvl w:ilvl="7">
+      <w:start w:val="1"/>
+      <w:numFmt w:val="decimal"/>
+      <w:lvlText w:val="%1.%2.%3.%4.%5.%6.%7.%8."/>
+      <w:lvlJc w:val="left"/>
+      <w:pPr>
+        <w:ind w:left="14040" w:hanging="1440"/>
+      </w:pPr>
+      <w:rPr>
+        <w:rFonts w:hint="default"/>
+      </w:rPr>
+    </w:lvl>
+    <w:lvl w:ilvl="8">
+      <w:start w:val="1"/>
+      <w:numFmt w:val="decimal"/>
+      <w:lvlText w:val="%1.%2.%3.%4.%5.%6.%7.%8.%9."/>
+      <w:lvlJc w:val="left"/>
+      <w:pPr>
+        <w:ind w:left="16200" w:hanging="1800"/>
+      </w:pPr>
+      <w:rPr>
+        <w:rFonts w:hint="default"/>
+      </w:rPr>
+    </w:lvl>
+  </w:abstractNum>
+  <w:abstractNum w:abstractNumId="2" w15:restartNumberingAfterBreak="0">
+    <w:nsid w:val="1DE925EF"/>
+    <w:multiLevelType w:val="multilevel"/>
+    <w:tmpl w:val="0CC08B98"/>
+    <w:lvl w:ilvl="0">
+      <w:start w:val="3"/>
+      <w:numFmt w:val="decimal"/>
+      <w:lvlText w:val="%1."/>
+      <w:lvlJc w:val="left"/>
+      <w:pPr>
+        <w:ind w:left="495" w:hanging="495"/>
+      </w:pPr>
+      <w:rPr>
+        <w:rFonts w:hint="default"/>
+      </w:rPr>
+    </w:lvl>
+    <w:lvl w:ilvl="1">
+      <w:start w:val="2"/>
+      <w:numFmt w:val="decimal"/>
+      <w:lvlText w:val="%1.%2."/>
+      <w:lvlJc w:val="left"/>
+      <w:pPr>
+        <w:ind w:left="1395" w:hanging="495"/>
+      </w:pPr>
+      <w:rPr>
+        <w:rFonts w:hint="default"/>
+      </w:rPr>
+    </w:lvl>
+    <w:lvl w:ilvl="2">
+      <w:start w:val="1"/>
+      <w:numFmt w:val="decimal"/>
+      <w:lvlText w:val="%1.%2.%3."/>
+      <w:lvlJc w:val="left"/>
+      <w:pPr>
+        <w:ind w:left="2520" w:hanging="720"/>
+      </w:pPr>
+      <w:rPr>
+        <w:rFonts w:hint="default"/>
+      </w:rPr>
+    </w:lvl>
+    <w:lvl w:ilvl="3">
+      <w:start w:val="1"/>
+      <w:numFmt w:val="decimal"/>
+      <w:lvlText w:val="%1.%2.%3.%4."/>
+      <w:lvlJc w:val="left"/>
+      <w:pPr>
+        <w:ind w:left="3420" w:hanging="720"/>
+      </w:pPr>
+      <w:rPr>
+        <w:rFonts w:hint="default"/>
+      </w:rPr>
+    </w:lvl>
+    <w:lvl w:ilvl="4">
+      <w:start w:val="1"/>
+      <w:numFmt w:val="decimal"/>
+      <w:lvlText w:val="%1.%2.%3.%4.%5."/>
+      <w:lvlJc w:val="left"/>
+      <w:pPr>
+        <w:ind w:left="4680" w:hanging="1080"/>
+      </w:pPr>
+      <w:rPr>
+        <w:rFonts w:hint="default"/>
+      </w:rPr>
+    </w:lvl>
+    <w:lvl w:ilvl="5">
+      <w:start w:val="1"/>
+      <w:numFmt w:val="decimal"/>
+      <w:lvlText w:val="%1.%2.%3.%4.%5.%6."/>
+      <w:lvlJc w:val="left"/>
+      <w:pPr>
+        <w:ind w:left="5580" w:hanging="1080"/>
+      </w:pPr>
+      <w:rPr>
+        <w:rFonts w:hint="default"/>
+      </w:rPr>
+    </w:lvl>
+    <w:lvl w:ilvl="6">
+      <w:start w:val="1"/>
+      <w:numFmt w:val="decimal"/>
+      <w:lvlText w:val="%1.%2.%3.%4.%5.%6.%7."/>
+      <w:lvlJc w:val="left"/>
+      <w:pPr>
+        <w:ind w:left="6840" w:hanging="1440"/>
+      </w:pPr>
+      <w:rPr>
+        <w:rFonts w:hint="default"/>
+      </w:rPr>
+    </w:lvl>
+    <w:lvl w:ilvl="7">
+      <w:start w:val="1"/>
+      <w:numFmt w:val="decimal"/>
+      <w:lvlText w:val="%1.%2.%3.%4.%5.%6.%7.%8."/>
+      <w:lvlJc w:val="left"/>
+      <w:pPr>
+        <w:ind w:left="7740" w:hanging="1440"/>
+      </w:pPr>
+      <w:rPr>
+        <w:rFonts w:hint="default"/>
+      </w:rPr>
+    </w:lvl>
+    <w:lvl w:ilvl="8">
+      <w:start w:val="1"/>
+      <w:numFmt w:val="decimal"/>
+      <w:lvlText w:val="%1.%2.%3.%4.%5.%6.%7.%8.%9."/>
+      <w:lvlJc w:val="left"/>
+      <w:pPr>
+        <w:ind w:left="9000" w:hanging="1800"/>
+      </w:pPr>
+      <w:rPr>
+        <w:rFonts w:hint="default"/>
+      </w:rPr>
+    </w:lvl>
+  </w:abstractNum>
+  <w:abstractNum w:abstractNumId="3" w15:restartNumberingAfterBreak="0">
+    <w:nsid w:val="1E3F0B4D"/>
+    <w:multiLevelType w:val="multilevel"/>
+    <w:tmpl w:val="40B0308C"/>
+    <w:lvl w:ilvl="0">
+      <w:start w:val="3"/>
+      <w:numFmt w:val="decimal"/>
+      <w:lvlText w:val="%1."/>
+      <w:lvlJc w:val="left"/>
+      <w:pPr>
+        <w:ind w:left="495" w:hanging="495"/>
+      </w:pPr>
+      <w:rPr>
+        <w:rFonts w:hint="default"/>
+      </w:rPr>
+    </w:lvl>
+    <w:lvl w:ilvl="1">
+      <w:start w:val="1"/>
+      <w:numFmt w:val="decimal"/>
+      <w:lvlText w:val="%1.%2."/>
+      <w:lvlJc w:val="left"/>
+      <w:pPr>
+        <w:ind w:left="1035" w:hanging="495"/>
+      </w:pPr>
+      <w:rPr>
+        <w:rFonts w:hint="default"/>
+      </w:rPr>
+    </w:lvl>
+    <w:lvl w:ilvl="2">
+      <w:start w:val="1"/>
+      <w:numFmt w:val="decimal"/>
+      <w:lvlText w:val="%1.%2.%3."/>
+      <w:lvlJc w:val="left"/>
+      <w:pPr>
+        <w:ind w:left="1800" w:hanging="720"/>
+      </w:pPr>
+      <w:rPr>
+        <w:rFonts w:hint="default"/>
+        <w:i w:val="0"/>
+      </w:rPr>
+    </w:lvl>
+    <w:lvl w:ilvl="3">
+      <w:start w:val="1"/>
+      <w:numFmt w:val="decimal"/>
+      <w:lvlText w:val="%1.%2.%3.%4."/>
+      <w:lvlJc w:val="left"/>
+      <w:pPr>
+        <w:ind w:left="2340" w:hanging="720"/>
+      </w:pPr>
+      <w:rPr>
+        <w:rFonts w:hint="default"/>
+      </w:rPr>
+    </w:lvl>
+    <w:lvl w:ilvl="4">
+      <w:start w:val="1"/>
+      <w:numFmt w:val="decimal"/>
+      <w:lvlText w:val="%1.%2.%3.%4.%5."/>
+      <w:lvlJc w:val="left"/>
+      <w:pPr>
+        <w:ind w:left="3240" w:hanging="1080"/>
+      </w:pPr>
+      <w:rPr>
+        <w:rFonts w:hint="default"/>
+      </w:rPr>
+    </w:lvl>
+    <w:lvl w:ilvl="5">
+      <w:start w:val="1"/>
+      <w:numFmt w:val="decimal"/>
+      <w:lvlText w:val="%1.%2.%3.%4.%5.%6."/>
+      <w:lvlJc w:val="left"/>
+      <w:pPr>
+        <w:ind w:left="3780" w:hanging="1080"/>
+      </w:pPr>
+      <w:rPr>
+        <w:rFonts w:hint="default"/>
+      </w:rPr>
+    </w:lvl>
+    <w:lvl w:ilvl="6">
+      <w:start w:val="1"/>
+      <w:numFmt w:val="decimal"/>
+      <w:lvlText w:val="%1.%2.%3.%4.%5.%6.%7."/>
+      <w:lvlJc w:val="left"/>
+      <w:pPr>
+        <w:ind w:left="4680" w:hanging="1440"/>
+      </w:pPr>
+      <w:rPr>
+        <w:rFonts w:hint="default"/>
+      </w:rPr>
+    </w:lvl>
+    <w:lvl w:ilvl="7">
+      <w:start w:val="1"/>
+      <w:numFmt w:val="decimal"/>
+      <w:lvlText w:val="%1.%2.%3.%4.%5.%6.%7.%8."/>
+      <w:lvlJc w:val="left"/>
+      <w:pPr>
+        <w:ind w:left="5220" w:hanging="1440"/>
+      </w:pPr>
+      <w:rPr>
+        <w:rFonts w:hint="default"/>
+      </w:rPr>
+    </w:lvl>
+    <w:lvl w:ilvl="8">
+      <w:start w:val="1"/>
+      <w:numFmt w:val="decimal"/>
+      <w:lvlText w:val="%1.%2.%3.%4.%5.%6.%7.%8.%9."/>
+      <w:lvlJc w:val="left"/>
+      <w:pPr>
+        <w:ind w:left="6120" w:hanging="1800"/>
+      </w:pPr>
+      <w:rPr>
+        <w:rFonts w:hint="default"/>
+      </w:rPr>
+    </w:lvl>
+  </w:abstractNum>
+  <w:abstractNum w:abstractNumId="4" w15:restartNumberingAfterBreak="0">
     <w:nsid w:val="2E54118E"/>
     <w:multiLevelType w:val="multilevel"/>
     <w:tmpl w:val="AD0AF73E"/>
@@ -1158,7 +2926,120 @@
       </w:rPr>
     </w:lvl>
   </w:abstractNum>
-  <w:abstractNum w:abstractNumId="1" w15:restartNumberingAfterBreak="0">
+  <w:abstractNum w:abstractNumId="5" w15:restartNumberingAfterBreak="0">
+    <w:nsid w:val="36C84239"/>
+    <w:multiLevelType w:val="multilevel"/>
+    <w:tmpl w:val="72A221D0"/>
+    <w:lvl w:ilvl="0">
+      <w:start w:val="3"/>
+      <w:numFmt w:val="decimal"/>
+      <w:lvlText w:val="%1."/>
+      <w:lvlJc w:val="left"/>
+      <w:pPr>
+        <w:ind w:left="495" w:hanging="495"/>
+      </w:pPr>
+      <w:rPr>
+        <w:rFonts w:hint="default"/>
+      </w:rPr>
+    </w:lvl>
+    <w:lvl w:ilvl="1">
+      <w:start w:val="1"/>
+      <w:numFmt w:val="decimal"/>
+      <w:lvlText w:val="%1.%2."/>
+      <w:lvlJc w:val="left"/>
+      <w:pPr>
+        <w:ind w:left="1035" w:hanging="495"/>
+      </w:pPr>
+      <w:rPr>
+        <w:rFonts w:hint="default"/>
+      </w:rPr>
+    </w:lvl>
+    <w:lvl w:ilvl="2">
+      <w:start w:val="1"/>
+      <w:numFmt w:val="decimal"/>
+      <w:lvlText w:val="%1.%2.%3."/>
+      <w:lvlJc w:val="left"/>
+      <w:pPr>
+        <w:ind w:left="1170" w:hanging="720"/>
+      </w:pPr>
+      <w:rPr>
+        <w:rFonts w:hint="default"/>
+      </w:rPr>
+    </w:lvl>
+    <w:lvl w:ilvl="3">
+      <w:start w:val="1"/>
+      <w:numFmt w:val="decimal"/>
+      <w:lvlText w:val="%1.%2.%3.%4."/>
+      <w:lvlJc w:val="left"/>
+      <w:pPr>
+        <w:ind w:left="2340" w:hanging="720"/>
+      </w:pPr>
+      <w:rPr>
+        <w:rFonts w:hint="default"/>
+      </w:rPr>
+    </w:lvl>
+    <w:lvl w:ilvl="4">
+      <w:start w:val="1"/>
+      <w:numFmt w:val="decimal"/>
+      <w:lvlText w:val="%1.%2.%3.%4.%5."/>
+      <w:lvlJc w:val="left"/>
+      <w:pPr>
+        <w:ind w:left="3240" w:hanging="1080"/>
+      </w:pPr>
+      <w:rPr>
+        <w:rFonts w:hint="default"/>
+      </w:rPr>
+    </w:lvl>
+    <w:lvl w:ilvl="5">
+      <w:start w:val="1"/>
+      <w:numFmt w:val="decimal"/>
+      <w:lvlText w:val="%1.%2.%3.%4.%5.%6."/>
+      <w:lvlJc w:val="left"/>
+      <w:pPr>
+        <w:ind w:left="3780" w:hanging="1080"/>
+      </w:pPr>
+      <w:rPr>
+        <w:rFonts w:hint="default"/>
+      </w:rPr>
+    </w:lvl>
+    <w:lvl w:ilvl="6">
+      <w:start w:val="1"/>
+      <w:numFmt w:val="decimal"/>
+      <w:lvlText w:val="%1.%2.%3.%4.%5.%6.%7."/>
+      <w:lvlJc w:val="left"/>
+      <w:pPr>
+        <w:ind w:left="4680" w:hanging="1440"/>
+      </w:pPr>
+      <w:rPr>
+        <w:rFonts w:hint="default"/>
+      </w:rPr>
+    </w:lvl>
+    <w:lvl w:ilvl="7">
+      <w:start w:val="1"/>
+      <w:numFmt w:val="decimal"/>
+      <w:lvlText w:val="%1.%2.%3.%4.%5.%6.%7.%8."/>
+      <w:lvlJc w:val="left"/>
+      <w:pPr>
+        <w:ind w:left="5220" w:hanging="1440"/>
+      </w:pPr>
+      <w:rPr>
+        <w:rFonts w:hint="default"/>
+      </w:rPr>
+    </w:lvl>
+    <w:lvl w:ilvl="8">
+      <w:start w:val="1"/>
+      <w:numFmt w:val="decimal"/>
+      <w:lvlText w:val="%1.%2.%3.%4.%5.%6.%7.%8.%9."/>
+      <w:lvlJc w:val="left"/>
+      <w:pPr>
+        <w:ind w:left="6120" w:hanging="1800"/>
+      </w:pPr>
+      <w:rPr>
+        <w:rFonts w:hint="default"/>
+      </w:rPr>
+    </w:lvl>
+  </w:abstractNum>
+  <w:abstractNum w:abstractNumId="6" w15:restartNumberingAfterBreak="0">
     <w:nsid w:val="46655801"/>
     <w:multiLevelType w:val="multilevel"/>
     <w:tmpl w:val="AD0AF73E"/>
@@ -1279,7 +3160,128 @@
       </w:rPr>
     </w:lvl>
   </w:abstractNum>
-  <w:abstractNum w:abstractNumId="2" w15:restartNumberingAfterBreak="0">
+  <w:abstractNum w:abstractNumId="7" w15:restartNumberingAfterBreak="0">
+    <w:nsid w:val="4F610D98"/>
+    <w:multiLevelType w:val="multilevel"/>
+    <w:tmpl w:val="AD0AF73E"/>
+    <w:lvl w:ilvl="0">
+      <w:start w:val="1"/>
+      <w:numFmt w:val="decimal"/>
+      <w:lvlText w:val="%1."/>
+      <w:lvlJc w:val="left"/>
+      <w:pPr>
+        <w:ind w:left="720" w:hanging="360"/>
+      </w:pPr>
+      <w:rPr>
+        <w:rFonts w:hint="default"/>
+      </w:rPr>
+    </w:lvl>
+    <w:lvl w:ilvl="1">
+      <w:start w:val="1"/>
+      <w:numFmt w:val="decimal"/>
+      <w:isLgl/>
+      <w:lvlText w:val="%1.%2"/>
+      <w:lvlJc w:val="left"/>
+      <w:pPr>
+        <w:ind w:left="1080" w:hanging="360"/>
+      </w:pPr>
+      <w:rPr>
+        <w:rFonts w:hint="default"/>
+      </w:rPr>
+    </w:lvl>
+    <w:lvl w:ilvl="2">
+      <w:start w:val="1"/>
+      <w:numFmt w:val="decimal"/>
+      <w:isLgl/>
+      <w:lvlText w:val="%1.%2.%3"/>
+      <w:lvlJc w:val="left"/>
+      <w:pPr>
+        <w:ind w:left="1800" w:hanging="720"/>
+      </w:pPr>
+      <w:rPr>
+        <w:rFonts w:hint="default"/>
+      </w:rPr>
+    </w:lvl>
+    <w:lvl w:ilvl="3">
+      <w:start w:val="1"/>
+      <w:numFmt w:val="decimal"/>
+      <w:isLgl/>
+      <w:lvlText w:val="%1.%2.%3.%4"/>
+      <w:lvlJc w:val="left"/>
+      <w:pPr>
+        <w:ind w:left="2160" w:hanging="720"/>
+      </w:pPr>
+      <w:rPr>
+        <w:rFonts w:hint="default"/>
+      </w:rPr>
+    </w:lvl>
+    <w:lvl w:ilvl="4">
+      <w:start w:val="1"/>
+      <w:numFmt w:val="decimal"/>
+      <w:isLgl/>
+      <w:lvlText w:val="%1.%2.%3.%4.%5"/>
+      <w:lvlJc w:val="left"/>
+      <w:pPr>
+        <w:ind w:left="2880" w:hanging="1080"/>
+      </w:pPr>
+      <w:rPr>
+        <w:rFonts w:hint="default"/>
+      </w:rPr>
+    </w:lvl>
+    <w:lvl w:ilvl="5">
+      <w:start w:val="1"/>
+      <w:numFmt w:val="decimal"/>
+      <w:isLgl/>
+      <w:lvlText w:val="%1.%2.%3.%4.%5.%6"/>
+      <w:lvlJc w:val="left"/>
+      <w:pPr>
+        <w:ind w:left="3240" w:hanging="1080"/>
+      </w:pPr>
+      <w:rPr>
+        <w:rFonts w:hint="default"/>
+      </w:rPr>
+    </w:lvl>
+    <w:lvl w:ilvl="6">
+      <w:start w:val="1"/>
+      <w:numFmt w:val="decimal"/>
+      <w:isLgl/>
+      <w:lvlText w:val="%1.%2.%3.%4.%5.%6.%7"/>
+      <w:lvlJc w:val="left"/>
+      <w:pPr>
+        <w:ind w:left="3960" w:hanging="1440"/>
+      </w:pPr>
+      <w:rPr>
+        <w:rFonts w:hint="default"/>
+      </w:rPr>
+    </w:lvl>
+    <w:lvl w:ilvl="7">
+      <w:start w:val="1"/>
+      <w:numFmt w:val="decimal"/>
+      <w:isLgl/>
+      <w:lvlText w:val="%1.%2.%3.%4.%5.%6.%7.%8"/>
+      <w:lvlJc w:val="left"/>
+      <w:pPr>
+        <w:ind w:left="4320" w:hanging="1440"/>
+      </w:pPr>
+      <w:rPr>
+        <w:rFonts w:hint="default"/>
+      </w:rPr>
+    </w:lvl>
+    <w:lvl w:ilvl="8">
+      <w:start w:val="1"/>
+      <w:numFmt w:val="decimal"/>
+      <w:isLgl/>
+      <w:lvlText w:val="%1.%2.%3.%4.%5.%6.%7.%8.%9"/>
+      <w:lvlJc w:val="left"/>
+      <w:pPr>
+        <w:ind w:left="4680" w:hanging="1440"/>
+      </w:pPr>
+      <w:rPr>
+        <w:rFonts w:hint="default"/>
+      </w:rPr>
+    </w:lvl>
+  </w:abstractNum>
+  <w:abstractNum w:abstractNumId="8" w15:restartNumberingAfterBreak="0">
     <w:nsid w:val="734B47EB"/>
     <w:multiLevelType w:val="multilevel"/>
     <w:tmpl w:val="6DBE6C0A"/>
@@ -1392,13 +3394,147 @@
       </w:rPr>
     </w:lvl>
   </w:abstractNum>
+  <w:abstractNum w:abstractNumId="9" w15:restartNumberingAfterBreak="0">
+    <w:nsid w:val="75977F0B"/>
+    <w:multiLevelType w:val="multilevel"/>
+    <w:tmpl w:val="3D124D80"/>
+    <w:lvl w:ilvl="0">
+      <w:start w:val="1"/>
+      <w:numFmt w:val="decimal"/>
+      <w:lvlText w:val="%1."/>
+      <w:lvlJc w:val="left"/>
+      <w:pPr>
+        <w:tabs>
+          <w:tab w:val="num" w:pos="720"/>
+        </w:tabs>
+        <w:ind w:left="720" w:hanging="360"/>
+      </w:pPr>
+    </w:lvl>
+    <w:lvl w:ilvl="1" w:tentative="1">
+      <w:start w:val="1"/>
+      <w:numFmt w:val="decimal"/>
+      <w:lvlText w:val="%2."/>
+      <w:lvlJc w:val="left"/>
+      <w:pPr>
+        <w:tabs>
+          <w:tab w:val="num" w:pos="1440"/>
+        </w:tabs>
+        <w:ind w:left="1440" w:hanging="360"/>
+      </w:pPr>
+    </w:lvl>
+    <w:lvl w:ilvl="2" w:tentative="1">
+      <w:start w:val="1"/>
+      <w:numFmt w:val="decimal"/>
+      <w:lvlText w:val="%3."/>
+      <w:lvlJc w:val="left"/>
+      <w:pPr>
+        <w:tabs>
+          <w:tab w:val="num" w:pos="2160"/>
+        </w:tabs>
+        <w:ind w:left="2160" w:hanging="360"/>
+      </w:pPr>
+    </w:lvl>
+    <w:lvl w:ilvl="3" w:tentative="1">
+      <w:start w:val="1"/>
+      <w:numFmt w:val="decimal"/>
+      <w:lvlText w:val="%4."/>
+      <w:lvlJc w:val="left"/>
+      <w:pPr>
+        <w:tabs>
+          <w:tab w:val="num" w:pos="2880"/>
+        </w:tabs>
+        <w:ind w:left="2880" w:hanging="360"/>
+      </w:pPr>
+    </w:lvl>
+    <w:lvl w:ilvl="4" w:tentative="1">
+      <w:start w:val="1"/>
+      <w:numFmt w:val="decimal"/>
+      <w:lvlText w:val="%5."/>
+      <w:lvlJc w:val="left"/>
+      <w:pPr>
+        <w:tabs>
+          <w:tab w:val="num" w:pos="3600"/>
+        </w:tabs>
+        <w:ind w:left="3600" w:hanging="360"/>
+      </w:pPr>
+    </w:lvl>
+    <w:lvl w:ilvl="5" w:tentative="1">
+      <w:start w:val="1"/>
+      <w:numFmt w:val="decimal"/>
+      <w:lvlText w:val="%6."/>
+      <w:lvlJc w:val="left"/>
+      <w:pPr>
+        <w:tabs>
+          <w:tab w:val="num" w:pos="4320"/>
+        </w:tabs>
+        <w:ind w:left="4320" w:hanging="360"/>
+      </w:pPr>
+    </w:lvl>
+    <w:lvl w:ilvl="6" w:tentative="1">
+      <w:start w:val="1"/>
+      <w:numFmt w:val="decimal"/>
+      <w:lvlText w:val="%7."/>
+      <w:lvlJc w:val="left"/>
+      <w:pPr>
+        <w:tabs>
+          <w:tab w:val="num" w:pos="5040"/>
+        </w:tabs>
+        <w:ind w:left="5040" w:hanging="360"/>
+      </w:pPr>
+    </w:lvl>
+    <w:lvl w:ilvl="7" w:tentative="1">
+      <w:start w:val="1"/>
+      <w:numFmt w:val="decimal"/>
+      <w:lvlText w:val="%8."/>
+      <w:lvlJc w:val="left"/>
+      <w:pPr>
+        <w:tabs>
+          <w:tab w:val="num" w:pos="5760"/>
+        </w:tabs>
+        <w:ind w:left="5760" w:hanging="360"/>
+      </w:pPr>
+    </w:lvl>
+    <w:lvl w:ilvl="8" w:tentative="1">
+      <w:start w:val="1"/>
+      <w:numFmt w:val="decimal"/>
+      <w:lvlText w:val="%9."/>
+      <w:lvlJc w:val="left"/>
+      <w:pPr>
+        <w:tabs>
+          <w:tab w:val="num" w:pos="6480"/>
+        </w:tabs>
+        <w:ind w:left="6480" w:hanging="360"/>
+      </w:pPr>
+    </w:lvl>
+  </w:abstractNum>
   <w:num w:numId="1">
+    <w:abstractNumId w:val="6"/>
+  </w:num>
+  <w:num w:numId="2">
+    <w:abstractNumId w:val="8"/>
+  </w:num>
+  <w:num w:numId="3">
+    <w:abstractNumId w:val="4"/>
+  </w:num>
+  <w:num w:numId="4">
     <w:abstractNumId w:val="1"/>
   </w:num>
-  <w:num w:numId="2">
+  <w:num w:numId="5">
+    <w:abstractNumId w:val="3"/>
+  </w:num>
+  <w:num w:numId="6">
+    <w:abstractNumId w:val="9"/>
+  </w:num>
+  <w:num w:numId="7">
+    <w:abstractNumId w:val="5"/>
+  </w:num>
+  <w:num w:numId="8">
     <w:abstractNumId w:val="2"/>
   </w:num>
-  <w:num w:numId="3">
+  <w:num w:numId="9">
+    <w:abstractNumId w:val="7"/>
+  </w:num>
+  <w:num w:numId="10">
     <w:abstractNumId w:val="0"/>
   </w:num>
 </w:numbering>
@@ -1917,13 +4053,38 @@
     <w:basedOn w:val="a0"/>
     <w:link w:val="3"/>
     <w:uiPriority w:val="9"/>
-    <w:semiHidden/>
     <w:rsid w:val="00E22658"/>
     <w:rPr>
       <w:rFonts w:asciiTheme="majorHAnsi" w:eastAsiaTheme="majorEastAsia" w:hAnsiTheme="majorHAnsi" w:cstheme="majorBidi"/>
       <w:color w:val="1F4D78" w:themeColor="accent1" w:themeShade="7F"/>
       <w:sz w:val="24"/>
       <w:szCs w:val="24"/>
+    </w:rPr>
+  </w:style>
+  <w:style w:type="character" w:styleId="a5">
+    <w:name w:val="Hyperlink"/>
+    <w:basedOn w:val="a0"/>
+    <w:uiPriority w:val="99"/>
+    <w:semiHidden/>
+    <w:unhideWhenUsed/>
+    <w:rsid w:val="00BF1686"/>
+    <w:rPr>
+      <w:color w:val="0000FF"/>
+      <w:u w:val="single"/>
+    </w:rPr>
+  </w:style>
+  <w:style w:type="paragraph" w:customStyle="1" w:styleId="m636299375807948977gmail-msolistparagraph">
+    <w:name w:val="m_636299375807948977gmail-msolistparagraph"/>
+    <w:basedOn w:val="a"/>
+    <w:rsid w:val="006D6BE5"/>
+    <w:pPr>
+      <w:spacing w:before="100" w:beforeAutospacing="1" w:after="100" w:afterAutospacing="1" w:line="240" w:lineRule="auto"/>
+    </w:pPr>
+    <w:rPr>
+      <w:rFonts w:ascii="Times New Roman" w:eastAsia="Times New Roman" w:hAnsi="Times New Roman" w:cs="Times New Roman"/>
+      <w:sz w:val="24"/>
+      <w:szCs w:val="24"/>
+      <w:lang w:eastAsia="ru-RU"/>
     </w:rPr>
   </w:style>
 </w:styles>

</xml_diff>

<commit_message>
Grouping and variance are added.
</commit_message>
<xml_diff>
--- a/Course Content.docx
+++ b/Course Content.docx
@@ -317,8 +317,6 @@
         </w:rPr>
         <w:t>Geometric Mean (GM)</w:t>
       </w:r>
-      <w:bookmarkStart w:id="0" w:name="_GoBack"/>
-      <w:bookmarkEnd w:id="0"/>
     </w:p>
     <w:p>
       <w:pPr>
@@ -623,6 +621,26 @@
         </w:rPr>
         <w:t>Oscillator  ratio</w:t>
       </w:r>
+    </w:p>
+    <w:p>
+      <w:pPr>
+        <w:pStyle w:val="a3"/>
+        <w:numPr>
+          <w:ilvl w:val="2"/>
+          <w:numId w:val="1"/>
+        </w:numPr>
+        <w:rPr>
+          <w:lang w:val="en-US"/>
+        </w:rPr>
+      </w:pPr>
+      <w:r>
+        <w:rPr>
+          <w:lang w:val="en-US"/>
+        </w:rPr>
+        <w:t xml:space="preserve">Average linear deviation </w:t>
+      </w:r>
+      <w:bookmarkStart w:id="0" w:name="_GoBack"/>
+      <w:bookmarkEnd w:id="0"/>
     </w:p>
     <w:p>
       <w:pPr>

</xml_diff>

<commit_message>
R notebook file is completed.
</commit_message>
<xml_diff>
--- a/Course Content.docx
+++ b/Course Content.docx
@@ -27,16 +27,7 @@
           <w:szCs w:val="32"/>
           <w:lang w:val="en-US"/>
         </w:rPr>
-        <w:t xml:space="preserve">Descriptive </w:t>
-      </w:r>
-      <w:r>
-        <w:rPr>
-          <w:b/>
-          <w:sz w:val="32"/>
-          <w:szCs w:val="32"/>
-          <w:lang w:val="en-US"/>
-        </w:rPr>
-        <w:t>Statistics</w:t>
+        <w:t>Exploratory Analysis</w:t>
       </w:r>
     </w:p>
     <w:p>
@@ -178,6 +169,8 @@
           <w:lang w:val="en-US"/>
         </w:rPr>
       </w:pPr>
+      <w:bookmarkStart w:id="0" w:name="_GoBack"/>
+      <w:bookmarkEnd w:id="0"/>
     </w:p>
     <w:p>
       <w:pPr>
@@ -639,8 +632,6 @@
         </w:rPr>
         <w:t xml:space="preserve">Average linear deviation </w:t>
       </w:r>
-      <w:bookmarkStart w:id="0" w:name="_GoBack"/>
-      <w:bookmarkEnd w:id="0"/>
     </w:p>
     <w:p>
       <w:pPr>

</xml_diff>